<commit_message>
Aufgabe 6 c und d erledigt
</commit_message>
<xml_diff>
--- a/Dossier.docx
+++ b/Dossier.docx
@@ -2637,6 +2637,7 @@
       <w:r>
         <w:rPr>
           <w:rFonts w:ascii="Arial" w:hAnsi="Arial" w:cs="Arial"/>
+          <w:noProof/>
           <w:sz w:val="20"/>
           <w:szCs w:val="20"/>
         </w:rPr>
@@ -3029,6 +3030,7 @@
       <w:r>
         <w:rPr>
           <w:rFonts w:ascii="Arial" w:hAnsi="Arial" w:cs="Arial"/>
+          <w:noProof/>
           <w:sz w:val="20"/>
           <w:szCs w:val="20"/>
         </w:rPr>
@@ -3233,6 +3235,7 @@
       <w:r>
         <w:rPr>
           <w:rFonts w:ascii="Arial" w:hAnsi="Arial" w:cs="Arial"/>
+          <w:noProof/>
           <w:sz w:val="20"/>
           <w:szCs w:val="20"/>
         </w:rPr>
@@ -3285,6 +3288,7 @@
       <w:r>
         <w:rPr>
           <w:rFonts w:ascii="Arial" w:hAnsi="Arial" w:cs="Arial"/>
+          <w:noProof/>
           <w:sz w:val="20"/>
           <w:szCs w:val="20"/>
         </w:rPr>
@@ -3345,8 +3349,786 @@
         </w:rPr>
       </w:pPr>
     </w:p>
+    <w:p>
+      <w:pPr>
+        <w:spacing w:line="240" w:lineRule="auto"/>
+        <w:rPr>
+          <w:rFonts w:ascii="Arial" w:hAnsi="Arial" w:cs="Arial"/>
+          <w:sz w:val="20"/>
+          <w:szCs w:val="20"/>
+        </w:rPr>
+      </w:pPr>
+    </w:p>
+    <w:p>
+      <w:pPr>
+        <w:spacing w:line="240" w:lineRule="auto"/>
+        <w:rPr>
+          <w:rFonts w:ascii="Arial" w:hAnsi="Arial" w:cs="Arial"/>
+          <w:sz w:val="20"/>
+          <w:szCs w:val="20"/>
+        </w:rPr>
+      </w:pPr>
+    </w:p>
+    <w:p>
+      <w:pPr>
+        <w:spacing w:line="240" w:lineRule="auto"/>
+        <w:rPr>
+          <w:rFonts w:ascii="Arial" w:hAnsi="Arial" w:cs="Arial"/>
+          <w:sz w:val="20"/>
+          <w:szCs w:val="20"/>
+        </w:rPr>
+      </w:pPr>
+    </w:p>
+    <w:p>
+      <w:pPr>
+        <w:spacing w:line="240" w:lineRule="auto"/>
+        <w:rPr>
+          <w:rFonts w:ascii="Arial" w:hAnsi="Arial" w:cs="Arial"/>
+          <w:sz w:val="20"/>
+          <w:szCs w:val="20"/>
+        </w:rPr>
+      </w:pPr>
+    </w:p>
+    <w:p>
+      <w:pPr>
+        <w:spacing w:line="240" w:lineRule="auto"/>
+        <w:rPr>
+          <w:rFonts w:ascii="Arial" w:hAnsi="Arial" w:cs="Arial"/>
+          <w:sz w:val="20"/>
+          <w:szCs w:val="20"/>
+        </w:rPr>
+      </w:pPr>
+    </w:p>
+    <w:p>
+      <w:pPr>
+        <w:spacing w:line="240" w:lineRule="auto"/>
+        <w:rPr>
+          <w:rFonts w:ascii="Arial" w:hAnsi="Arial" w:cs="Arial"/>
+          <w:sz w:val="20"/>
+          <w:szCs w:val="20"/>
+        </w:rPr>
+      </w:pPr>
+    </w:p>
+    <w:p>
+      <w:pPr>
+        <w:spacing w:line="240" w:lineRule="auto"/>
+        <w:rPr>
+          <w:rFonts w:ascii="Arial" w:hAnsi="Arial" w:cs="Arial"/>
+          <w:sz w:val="20"/>
+          <w:szCs w:val="20"/>
+        </w:rPr>
+      </w:pPr>
+    </w:p>
+    <w:p>
+      <w:pPr>
+        <w:spacing w:line="240" w:lineRule="auto"/>
+        <w:rPr>
+          <w:rFonts w:ascii="Arial" w:hAnsi="Arial" w:cs="Arial"/>
+          <w:sz w:val="20"/>
+          <w:szCs w:val="20"/>
+        </w:rPr>
+      </w:pPr>
+    </w:p>
+    <w:p>
+      <w:pPr>
+        <w:spacing w:line="240" w:lineRule="auto"/>
+        <w:rPr>
+          <w:rFonts w:ascii="Arial" w:hAnsi="Arial" w:cs="Arial"/>
+          <w:sz w:val="20"/>
+          <w:szCs w:val="20"/>
+        </w:rPr>
+      </w:pPr>
+    </w:p>
+    <w:p>
+      <w:pPr>
+        <w:spacing w:line="240" w:lineRule="auto"/>
+        <w:rPr>
+          <w:rFonts w:ascii="Arial" w:hAnsi="Arial" w:cs="Arial"/>
+          <w:sz w:val="20"/>
+          <w:szCs w:val="20"/>
+        </w:rPr>
+      </w:pPr>
+    </w:p>
+    <w:p>
+      <w:pPr>
+        <w:spacing w:line="240" w:lineRule="auto"/>
+        <w:rPr>
+          <w:rFonts w:ascii="Arial" w:hAnsi="Arial" w:cs="Arial"/>
+          <w:sz w:val="20"/>
+          <w:szCs w:val="20"/>
+        </w:rPr>
+      </w:pPr>
+    </w:p>
+    <w:p>
+      <w:pPr>
+        <w:spacing w:line="240" w:lineRule="auto"/>
+        <w:rPr>
+          <w:rFonts w:ascii="Arial" w:hAnsi="Arial" w:cs="Arial"/>
+          <w:sz w:val="20"/>
+          <w:szCs w:val="20"/>
+        </w:rPr>
+      </w:pPr>
+    </w:p>
+    <w:p>
+      <w:pPr>
+        <w:spacing w:line="240" w:lineRule="auto"/>
+        <w:rPr>
+          <w:rFonts w:ascii="Arial" w:hAnsi="Arial" w:cs="Arial"/>
+          <w:sz w:val="20"/>
+          <w:szCs w:val="20"/>
+        </w:rPr>
+      </w:pPr>
+    </w:p>
+    <w:p>
+      <w:pPr>
+        <w:spacing w:line="240" w:lineRule="auto"/>
+        <w:rPr>
+          <w:rFonts w:ascii="Arial" w:hAnsi="Arial" w:cs="Arial"/>
+          <w:sz w:val="20"/>
+          <w:szCs w:val="20"/>
+        </w:rPr>
+      </w:pPr>
+    </w:p>
+    <w:p>
+      <w:pPr>
+        <w:spacing w:line="240" w:lineRule="auto"/>
+        <w:rPr>
+          <w:rFonts w:ascii="Arial" w:hAnsi="Arial" w:cs="Arial"/>
+          <w:sz w:val="20"/>
+          <w:szCs w:val="20"/>
+        </w:rPr>
+      </w:pPr>
+    </w:p>
+    <w:p>
+      <w:pPr>
+        <w:spacing w:line="240" w:lineRule="auto"/>
+        <w:rPr>
+          <w:rFonts w:ascii="Arial" w:hAnsi="Arial" w:cs="Arial"/>
+          <w:sz w:val="20"/>
+          <w:szCs w:val="20"/>
+        </w:rPr>
+      </w:pPr>
+    </w:p>
+    <w:p>
+      <w:pPr>
+        <w:spacing w:line="240" w:lineRule="auto"/>
+        <w:rPr>
+          <w:rFonts w:ascii="Arial" w:hAnsi="Arial" w:cs="Arial"/>
+          <w:sz w:val="20"/>
+          <w:szCs w:val="20"/>
+        </w:rPr>
+      </w:pPr>
+    </w:p>
+    <w:p>
+      <w:pPr>
+        <w:spacing w:line="240" w:lineRule="auto"/>
+        <w:jc w:val="center"/>
+        <w:rPr>
+          <w:rFonts w:ascii="Arial" w:hAnsi="Arial" w:cs="Arial"/>
+          <w:sz w:val="24"/>
+          <w:szCs w:val="24"/>
+          <w:u w:val="single"/>
+        </w:rPr>
+      </w:pPr>
+      <w:r>
+        <w:rPr>
+          <w:rFonts w:ascii="Arial" w:hAnsi="Arial" w:cs="Arial"/>
+          <w:sz w:val="24"/>
+          <w:szCs w:val="24"/>
+          <w:u w:val="single"/>
+        </w:rPr>
+        <w:lastRenderedPageBreak/>
+        <w:t>Meilenstein 4</w:t>
+      </w:r>
+    </w:p>
+    <w:p>
+      <w:pPr>
+        <w:spacing w:line="240" w:lineRule="auto"/>
+        <w:rPr>
+          <w:rFonts w:ascii="Arial" w:hAnsi="Arial" w:cs="Arial"/>
+          <w:sz w:val="24"/>
+          <w:szCs w:val="24"/>
+        </w:rPr>
+      </w:pPr>
+    </w:p>
+    <w:p>
+      <w:pPr>
+        <w:spacing w:line="240" w:lineRule="auto"/>
+        <w:rPr>
+          <w:rFonts w:ascii="Arial" w:hAnsi="Arial" w:cs="Arial"/>
+          <w:sz w:val="24"/>
+          <w:szCs w:val="24"/>
+        </w:rPr>
+      </w:pPr>
+    </w:p>
+    <w:p>
+      <w:pPr>
+        <w:spacing w:line="240" w:lineRule="auto"/>
+        <w:rPr>
+          <w:rFonts w:ascii="Arial" w:hAnsi="Arial" w:cs="Arial"/>
+          <w:sz w:val="24"/>
+          <w:szCs w:val="24"/>
+        </w:rPr>
+      </w:pPr>
+      <w:r>
+        <w:rPr>
+          <w:rFonts w:ascii="Arial" w:hAnsi="Arial" w:cs="Arial"/>
+          <w:sz w:val="24"/>
+          <w:szCs w:val="24"/>
+        </w:rPr>
+        <w:t>• Sind Dateien, Variablen, Funktionen, usw. zweckdienlich benannt?</w:t>
+      </w:r>
+    </w:p>
+    <w:p>
+      <w:pPr>
+        <w:pStyle w:val="Listenabsatz"/>
+        <w:numPr>
+          <w:ilvl w:val="0"/>
+          <w:numId w:val="2"/>
+        </w:numPr>
+        <w:spacing w:line="240" w:lineRule="auto"/>
+        <w:rPr>
+          <w:rFonts w:ascii="Arial" w:hAnsi="Arial" w:cs="Arial"/>
+          <w:sz w:val="24"/>
+          <w:szCs w:val="24"/>
+        </w:rPr>
+      </w:pPr>
+      <w:r>
+        <w:rPr>
+          <w:rFonts w:ascii="Arial" w:hAnsi="Arial" w:cs="Arial"/>
+          <w:sz w:val="24"/>
+          <w:szCs w:val="24"/>
+        </w:rPr>
+        <w:t>Ja</w:t>
+      </w:r>
+    </w:p>
+    <w:p>
+      <w:pPr>
+        <w:spacing w:line="240" w:lineRule="auto"/>
+        <w:rPr>
+          <w:rFonts w:ascii="Arial" w:hAnsi="Arial" w:cs="Arial"/>
+          <w:sz w:val="24"/>
+          <w:szCs w:val="24"/>
+        </w:rPr>
+      </w:pPr>
+      <w:r>
+        <w:rPr>
+          <w:rFonts w:ascii="Arial" w:hAnsi="Arial" w:cs="Arial"/>
+          <w:sz w:val="24"/>
+          <w:szCs w:val="24"/>
+        </w:rPr>
+        <w:t>• Existieren Fehler im Quelltext?</w:t>
+      </w:r>
+    </w:p>
+    <w:p>
+      <w:pPr>
+        <w:pStyle w:val="Listenabsatz"/>
+        <w:numPr>
+          <w:ilvl w:val="0"/>
+          <w:numId w:val="2"/>
+        </w:numPr>
+        <w:spacing w:line="240" w:lineRule="auto"/>
+        <w:rPr>
+          <w:rFonts w:ascii="Arial" w:hAnsi="Arial" w:cs="Arial"/>
+          <w:sz w:val="24"/>
+          <w:szCs w:val="24"/>
+        </w:rPr>
+      </w:pPr>
+      <w:r>
+        <w:rPr>
+          <w:rFonts w:ascii="Arial" w:hAnsi="Arial" w:cs="Arial"/>
+          <w:sz w:val="24"/>
+          <w:szCs w:val="24"/>
+        </w:rPr>
+        <w:t>Ausgegebene Fehlermeldungen werden nach komplettem schließen und neuem Aufruf der Seite, immer noch angezeigt.</w:t>
+      </w:r>
+    </w:p>
+    <w:p>
+      <w:pPr>
+        <w:pStyle w:val="Listenabsatz"/>
+        <w:numPr>
+          <w:ilvl w:val="0"/>
+          <w:numId w:val="2"/>
+        </w:numPr>
+        <w:spacing w:line="240" w:lineRule="auto"/>
+        <w:rPr>
+          <w:rFonts w:ascii="Arial" w:hAnsi="Arial" w:cs="Arial"/>
+          <w:sz w:val="24"/>
+          <w:szCs w:val="24"/>
+        </w:rPr>
+      </w:pPr>
+      <w:r>
+        <w:rPr>
+          <w:rFonts w:ascii="Arial" w:hAnsi="Arial" w:cs="Arial"/>
+          <w:sz w:val="24"/>
+          <w:szCs w:val="24"/>
+        </w:rPr>
+        <w:t>Bei Eingabe eines Leerzeichens als Name im Newsletter funktioniert die Seite nicht mehr</w:t>
+      </w:r>
+    </w:p>
+    <w:p>
+      <w:pPr>
+        <w:spacing w:line="240" w:lineRule="auto"/>
+        <w:rPr>
+          <w:rFonts w:ascii="Arial" w:hAnsi="Arial" w:cs="Arial"/>
+          <w:sz w:val="24"/>
+          <w:szCs w:val="24"/>
+        </w:rPr>
+      </w:pPr>
+    </w:p>
+    <w:p>
+      <w:pPr>
+        <w:spacing w:line="240" w:lineRule="auto"/>
+        <w:rPr>
+          <w:rFonts w:ascii="Arial" w:hAnsi="Arial" w:cs="Arial"/>
+          <w:sz w:val="24"/>
+          <w:szCs w:val="24"/>
+        </w:rPr>
+      </w:pPr>
+      <w:r>
+        <w:rPr>
+          <w:rFonts w:ascii="Arial" w:hAnsi="Arial" w:cs="Arial"/>
+          <w:sz w:val="24"/>
+          <w:szCs w:val="24"/>
+        </w:rPr>
+        <w:t>• Was würden Sie anders strukturieren?</w:t>
+      </w:r>
+    </w:p>
+    <w:p>
+      <w:pPr>
+        <w:pStyle w:val="Listenabsatz"/>
+        <w:numPr>
+          <w:ilvl w:val="0"/>
+          <w:numId w:val="3"/>
+        </w:numPr>
+        <w:spacing w:line="240" w:lineRule="auto"/>
+        <w:rPr>
+          <w:rFonts w:ascii="Arial" w:hAnsi="Arial" w:cs="Arial"/>
+          <w:sz w:val="24"/>
+          <w:szCs w:val="24"/>
+        </w:rPr>
+      </w:pPr>
+      <w:r>
+        <w:rPr>
+          <w:rFonts w:ascii="Arial" w:hAnsi="Arial" w:cs="Arial"/>
+          <w:sz w:val="24"/>
+          <w:szCs w:val="24"/>
+        </w:rPr>
+        <w:t>CSS styling sollte in eigene Datei ausgelagert werden um die Übersichtlichkeit zu erhalten.</w:t>
+      </w:r>
+    </w:p>
+    <w:p>
+      <w:pPr>
+        <w:pStyle w:val="Listenabsatz"/>
+        <w:numPr>
+          <w:ilvl w:val="0"/>
+          <w:numId w:val="3"/>
+        </w:numPr>
+        <w:spacing w:line="240" w:lineRule="auto"/>
+        <w:rPr>
+          <w:rFonts w:ascii="Arial" w:hAnsi="Arial" w:cs="Arial"/>
+          <w:sz w:val="24"/>
+          <w:szCs w:val="24"/>
+        </w:rPr>
+      </w:pPr>
+      <w:r>
+        <w:rPr>
+          <w:rFonts w:ascii="Arial" w:hAnsi="Arial" w:cs="Arial"/>
+          <w:sz w:val="24"/>
+          <w:szCs w:val="24"/>
+        </w:rPr>
+        <w:t>CSS-Quelltext ohne Struktur.</w:t>
+      </w:r>
+    </w:p>
+    <w:p>
+      <w:pPr>
+        <w:pStyle w:val="Listenabsatz"/>
+        <w:numPr>
+          <w:ilvl w:val="0"/>
+          <w:numId w:val="3"/>
+        </w:numPr>
+        <w:spacing w:line="240" w:lineRule="auto"/>
+        <w:rPr>
+          <w:rFonts w:ascii="Arial" w:hAnsi="Arial" w:cs="Arial"/>
+          <w:sz w:val="24"/>
+          <w:szCs w:val="24"/>
+        </w:rPr>
+      </w:pPr>
+      <w:r>
+        <w:rPr>
+          <w:rFonts w:ascii="Arial" w:hAnsi="Arial" w:cs="Arial"/>
+          <w:sz w:val="24"/>
+          <w:szCs w:val="24"/>
+        </w:rPr>
+        <w:t xml:space="preserve">$link=mysli_connect wurde in Zeile 31,63 und 100 initialisieret. Einmal außerhalb der Funktionen hätte gereicht.                                                          </w:t>
+      </w:r>
+    </w:p>
+    <w:p>
+      <w:pPr>
+        <w:pStyle w:val="Listenabsatz"/>
+        <w:spacing w:line="240" w:lineRule="auto"/>
+        <w:rPr>
+          <w:rFonts w:ascii="Arial" w:hAnsi="Arial" w:cs="Arial"/>
+          <w:sz w:val="24"/>
+          <w:szCs w:val="24"/>
+        </w:rPr>
+      </w:pPr>
+      <w:r>
+        <w:rPr>
+          <w:rFonts w:ascii="Arial" w:hAnsi="Arial" w:cs="Arial"/>
+          <w:sz w:val="24"/>
+          <w:szCs w:val="24"/>
+        </w:rPr>
+        <w:t>Außerdem muss man dann auch nur einmal checken ob der Verbindungsaufbau erfolgreich war.</w:t>
+      </w:r>
+    </w:p>
+    <w:p>
+      <w:pPr>
+        <w:spacing w:line="240" w:lineRule="auto"/>
+        <w:rPr>
+          <w:rFonts w:ascii="Arial" w:hAnsi="Arial" w:cs="Arial"/>
+          <w:sz w:val="24"/>
+          <w:szCs w:val="24"/>
+        </w:rPr>
+      </w:pPr>
+    </w:p>
+    <w:p>
+      <w:pPr>
+        <w:spacing w:line="240" w:lineRule="auto"/>
+        <w:rPr>
+          <w:rFonts w:ascii="Arial" w:hAnsi="Arial" w:cs="Arial"/>
+          <w:sz w:val="24"/>
+          <w:szCs w:val="24"/>
+        </w:rPr>
+      </w:pPr>
+      <w:r>
+        <w:rPr>
+          <w:rFonts w:ascii="Arial" w:hAnsi="Arial" w:cs="Arial"/>
+          <w:sz w:val="24"/>
+          <w:szCs w:val="24"/>
+        </w:rPr>
+        <w:t>• Existieren Sicherheitsprobleme?</w:t>
+      </w:r>
+    </w:p>
+    <w:p>
+      <w:pPr>
+        <w:spacing w:line="240" w:lineRule="auto"/>
+        <w:rPr>
+          <w:rFonts w:ascii="Arial" w:hAnsi="Arial" w:cs="Arial"/>
+          <w:sz w:val="24"/>
+          <w:szCs w:val="24"/>
+        </w:rPr>
+      </w:pPr>
+    </w:p>
+    <w:p>
+      <w:pPr>
+        <w:spacing w:line="240" w:lineRule="auto"/>
+        <w:rPr>
+          <w:rFonts w:ascii="Arial" w:hAnsi="Arial" w:cs="Arial"/>
+          <w:sz w:val="24"/>
+          <w:szCs w:val="24"/>
+        </w:rPr>
+      </w:pPr>
+    </w:p>
+    <w:p>
+      <w:pPr>
+        <w:spacing w:line="240" w:lineRule="auto"/>
+        <w:rPr>
+          <w:rFonts w:ascii="Arial" w:hAnsi="Arial" w:cs="Arial"/>
+          <w:sz w:val="24"/>
+          <w:szCs w:val="24"/>
+        </w:rPr>
+      </w:pPr>
+      <w:r>
+        <w:rPr>
+          <w:rFonts w:ascii="Arial" w:hAnsi="Arial" w:cs="Arial"/>
+          <w:sz w:val="24"/>
+          <w:szCs w:val="24"/>
+        </w:rPr>
+        <w:t>• Was fällt Ihnen sonst am Quelltext auf?</w:t>
+      </w:r>
+    </w:p>
+    <w:p>
+      <w:pPr>
+        <w:pStyle w:val="Listenabsatz"/>
+        <w:numPr>
+          <w:ilvl w:val="0"/>
+          <w:numId w:val="4"/>
+        </w:numPr>
+        <w:spacing w:line="240" w:lineRule="auto"/>
+        <w:rPr>
+          <w:rFonts w:ascii="Arial" w:hAnsi="Arial" w:cs="Arial"/>
+          <w:sz w:val="24"/>
+          <w:szCs w:val="24"/>
+        </w:rPr>
+      </w:pPr>
+      <w:r>
+        <w:rPr>
+          <w:rFonts w:ascii="Arial" w:hAnsi="Arial" w:cs="Arial"/>
+          <w:sz w:val="24"/>
+          <w:szCs w:val="24"/>
+        </w:rPr>
+        <w:t>Zeile 51-54 hätte man in der sql query mit dem Befehl LIMIT 5 erledigen können.</w:t>
+      </w:r>
+    </w:p>
+    <w:p>
+      <w:pPr>
+        <w:pStyle w:val="Listenabsatz"/>
+        <w:numPr>
+          <w:ilvl w:val="0"/>
+          <w:numId w:val="4"/>
+        </w:numPr>
+        <w:spacing w:line="240" w:lineRule="auto"/>
+        <w:rPr>
+          <w:rFonts w:ascii="Arial" w:hAnsi="Arial" w:cs="Arial"/>
+          <w:sz w:val="24"/>
+          <w:szCs w:val="24"/>
+        </w:rPr>
+      </w:pPr>
+      <w:r>
+        <w:rPr>
+          <w:rFonts w:ascii="Arial" w:hAnsi="Arial" w:cs="Arial"/>
+          <w:sz w:val="24"/>
+          <w:szCs w:val="24"/>
+        </w:rPr>
+        <w:t>Zeile 57 und somit auch die Funktion sort_meals_by_name hätte man in der sql query mit dem Befehl ORDER BY name ASC erledigen können.</w:t>
+      </w:r>
+    </w:p>
+    <w:p>
+      <w:pPr>
+        <w:pStyle w:val="Listenabsatz"/>
+        <w:numPr>
+          <w:ilvl w:val="0"/>
+          <w:numId w:val="4"/>
+        </w:numPr>
+        <w:spacing w:line="240" w:lineRule="auto"/>
+        <w:rPr>
+          <w:rFonts w:ascii="Arial" w:hAnsi="Arial" w:cs="Arial"/>
+          <w:sz w:val="24"/>
+          <w:szCs w:val="24"/>
+        </w:rPr>
+      </w:pPr>
+      <w:r>
+        <w:rPr>
+          <w:rFonts w:ascii="Arial" w:hAnsi="Arial" w:cs="Arial"/>
+          <w:sz w:val="24"/>
+          <w:szCs w:val="24"/>
+        </w:rPr>
+        <w:t>Die Funktion „extractAllergenCodes(&amp;$meals)“ kann man mit einem Left Joins der Tabelle gericht_hat_allergen ersetzen.</w:t>
+      </w:r>
+    </w:p>
+    <w:p>
+      <w:pPr>
+        <w:pStyle w:val="Listenabsatz"/>
+        <w:numPr>
+          <w:ilvl w:val="0"/>
+          <w:numId w:val="4"/>
+        </w:numPr>
+        <w:spacing w:line="240" w:lineRule="auto"/>
+        <w:rPr>
+          <w:rFonts w:ascii="Arial" w:hAnsi="Arial" w:cs="Arial"/>
+          <w:sz w:val="24"/>
+          <w:szCs w:val="24"/>
+        </w:rPr>
+      </w:pPr>
+      <w:r>
+        <w:rPr>
+          <w:rFonts w:ascii="Arial" w:hAnsi="Arial" w:cs="Arial"/>
+          <w:sz w:val="24"/>
+          <w:szCs w:val="24"/>
+        </w:rPr>
+        <w:t>Zeile 20-23 ist redundant, da die E-Mail in 43ff validiert wird.</w:t>
+      </w:r>
+    </w:p>
+    <w:p>
+      <w:pPr>
+        <w:pStyle w:val="Listenabsatz"/>
+        <w:numPr>
+          <w:ilvl w:val="0"/>
+          <w:numId w:val="4"/>
+        </w:numPr>
+        <w:spacing w:line="240" w:lineRule="auto"/>
+        <w:rPr>
+          <w:rFonts w:ascii="Arial" w:hAnsi="Arial" w:cs="Arial"/>
+          <w:sz w:val="24"/>
+          <w:szCs w:val="24"/>
+        </w:rPr>
+      </w:pPr>
+      <w:r>
+        <w:rPr>
+          <w:rFonts w:ascii="Arial" w:hAnsi="Arial" w:cs="Arial"/>
+          <w:sz w:val="24"/>
+          <w:szCs w:val="24"/>
+        </w:rPr>
+        <w:t>Zeile 49-52 ist redundant, da Deutsch als Standard ausgewählt ist.</w:t>
+      </w:r>
+    </w:p>
+    <w:p>
+      <w:pPr>
+        <w:pStyle w:val="Listenabsatz"/>
+        <w:numPr>
+          <w:ilvl w:val="0"/>
+          <w:numId w:val="4"/>
+        </w:numPr>
+        <w:spacing w:line="240" w:lineRule="auto"/>
+        <w:rPr>
+          <w:rFonts w:ascii="Arial" w:hAnsi="Arial" w:cs="Arial"/>
+          <w:sz w:val="24"/>
+          <w:szCs w:val="24"/>
+        </w:rPr>
+      </w:pPr>
+      <w:r>
+        <w:rPr>
+          <w:rFonts w:ascii="Arial" w:hAnsi="Arial" w:cs="Arial"/>
+          <w:sz w:val="24"/>
+          <w:szCs w:val="24"/>
+        </w:rPr>
+        <w:t>Fehlermeldungen von Zeile 12-35 werden nicht ausgegeben da ein Pop-Up Fenster erscheint.</w:t>
+      </w:r>
+    </w:p>
+    <w:p>
+      <w:pPr>
+        <w:pStyle w:val="Listenabsatz"/>
+        <w:spacing w:line="240" w:lineRule="auto"/>
+        <w:rPr>
+          <w:rFonts w:ascii="Arial" w:hAnsi="Arial" w:cs="Arial"/>
+          <w:sz w:val="24"/>
+          <w:szCs w:val="24"/>
+        </w:rPr>
+      </w:pPr>
+    </w:p>
+    <w:p>
+      <w:pPr>
+        <w:spacing w:line="240" w:lineRule="auto"/>
+        <w:rPr>
+          <w:rFonts w:ascii="Arial" w:hAnsi="Arial" w:cs="Arial"/>
+          <w:sz w:val="24"/>
+          <w:szCs w:val="24"/>
+        </w:rPr>
+      </w:pPr>
+      <w:r>
+        <w:rPr>
+          <w:rFonts w:ascii="Arial" w:hAnsi="Arial" w:cs="Arial"/>
+          <w:sz w:val="24"/>
+          <w:szCs w:val="24"/>
+        </w:rPr>
+        <w:t>•</w:t>
+      </w:r>
+      <w:r>
+        <w:rPr>
+          <w:rFonts w:ascii="Arial" w:hAnsi="Arial" w:cs="Arial"/>
+          <w:sz w:val="24"/>
+          <w:szCs w:val="24"/>
+        </w:rPr>
+        <w:t xml:space="preserve"> </w:t>
+      </w:r>
+      <w:r>
+        <w:rPr>
+          <w:rFonts w:ascii="Arial" w:hAnsi="Arial" w:cs="Arial"/>
+          <w:sz w:val="24"/>
+          <w:szCs w:val="24"/>
+        </w:rPr>
+        <w:t>Was haben Sie selbst durch das Lesen des anderen Quelltexts gelernt?Was würden Sie jetzt bei Ihrem Quelltext anpassen?</w:t>
+      </w:r>
+    </w:p>
+    <w:p>
+      <w:pPr>
+        <w:pStyle w:val="Listenabsatz"/>
+        <w:numPr>
+          <w:ilvl w:val="0"/>
+          <w:numId w:val="5"/>
+        </w:numPr>
+        <w:spacing w:line="240" w:lineRule="auto"/>
+        <w:rPr>
+          <w:rFonts w:ascii="Arial" w:hAnsi="Arial" w:cs="Arial"/>
+          <w:sz w:val="24"/>
+          <w:szCs w:val="24"/>
+        </w:rPr>
+      </w:pPr>
+      <w:r>
+        <w:rPr>
+          <w:rFonts w:ascii="Arial" w:hAnsi="Arial" w:cs="Arial"/>
+          <w:sz w:val="24"/>
+          <w:szCs w:val="24"/>
+        </w:rPr>
+        <w:t>Wenn nötig mehr mit Funktionen arbeiten</w:t>
+      </w:r>
+    </w:p>
+    <w:p>
+      <w:pPr>
+        <w:spacing w:line="240" w:lineRule="auto"/>
+        <w:rPr>
+          <w:rFonts w:ascii="Arial" w:hAnsi="Arial" w:cs="Arial"/>
+          <w:sz w:val="24"/>
+          <w:szCs w:val="24"/>
+        </w:rPr>
+      </w:pPr>
+    </w:p>
+    <w:p>
+      <w:pPr>
+        <w:spacing w:line="240" w:lineRule="auto"/>
+        <w:rPr>
+          <w:rFonts w:ascii="Arial" w:hAnsi="Arial" w:cs="Arial"/>
+          <w:sz w:val="24"/>
+          <w:szCs w:val="24"/>
+        </w:rPr>
+      </w:pPr>
+      <w:r>
+        <w:rPr>
+          <w:rFonts w:ascii="Arial" w:hAnsi="Arial" w:cs="Arial"/>
+          <w:sz w:val="24"/>
+          <w:szCs w:val="24"/>
+        </w:rPr>
+        <w:lastRenderedPageBreak/>
+        <w:t>•</w:t>
+      </w:r>
+      <w:r>
+        <w:rPr>
+          <w:rFonts w:ascii="Arial" w:hAnsi="Arial" w:cs="Arial"/>
+          <w:sz w:val="24"/>
+          <w:szCs w:val="24"/>
+        </w:rPr>
+        <w:t>Neue Erkenntnisse</w:t>
+      </w:r>
+    </w:p>
+    <w:p>
+      <w:pPr>
+        <w:pStyle w:val="Listenabsatz"/>
+        <w:numPr>
+          <w:ilvl w:val="0"/>
+          <w:numId w:val="6"/>
+        </w:numPr>
+        <w:spacing w:line="240" w:lineRule="auto"/>
+        <w:rPr>
+          <w:rFonts w:ascii="Arial" w:hAnsi="Arial" w:cs="Arial"/>
+          <w:sz w:val="24"/>
+          <w:szCs w:val="24"/>
+        </w:rPr>
+      </w:pPr>
+    </w:p>
+    <w:p>
+      <w:pPr>
+        <w:spacing w:line="240" w:lineRule="auto"/>
+        <w:rPr>
+          <w:rFonts w:ascii="Arial" w:hAnsi="Arial" w:cs="Arial"/>
+          <w:sz w:val="24"/>
+          <w:szCs w:val="24"/>
+        </w:rPr>
+      </w:pPr>
+    </w:p>
+    <w:p>
+      <w:pPr>
+        <w:spacing w:line="240" w:lineRule="auto"/>
+        <w:rPr>
+          <w:rFonts w:ascii="Arial" w:hAnsi="Arial" w:cs="Arial"/>
+          <w:sz w:val="24"/>
+          <w:szCs w:val="24"/>
+        </w:rPr>
+      </w:pPr>
+    </w:p>
     <w:sectPr>
-      <w:footerReference w:type="default" r:id="rId24"/>
+      <w:headerReference w:type="default" r:id="rId24"/>
+      <w:footerReference w:type="default" r:id="rId25"/>
       <w:pgSz w:w="11906" w:h="16838"/>
       <w:pgMar w:top="1417" w:right="1417" w:bottom="1134" w:left="1417" w:header="708" w:footer="708" w:gutter="0"/>
       <w:cols w:space="708"/>
@@ -3595,9 +4377,475 @@
 </w:footnotes>
 </file>
 
+<file path=word/header1.xml><?xml version="1.0" encoding="utf-8"?>
+<w:hdr xmlns:wpc="http://schemas.microsoft.com/office/word/2010/wordprocessingCanvas" xmlns:cx="http://schemas.microsoft.com/office/drawing/2014/chartex" xmlns:cx1="http://schemas.microsoft.com/office/drawing/2015/9/8/chartex" xmlns:cx2="http://schemas.microsoft.com/office/drawing/2015/10/21/chartex" xmlns:cx3="http://schemas.microsoft.com/office/drawing/2016/5/9/chartex" xmlns:cx4="http://schemas.microsoft.com/office/drawing/2016/5/10/chartex" xmlns:cx5="http://schemas.microsoft.com/office/drawing/2016/5/11/chartex" xmlns:cx6="http://schemas.microsoft.com/office/drawing/2016/5/12/chartex" xmlns:cx7="http://schemas.microsoft.com/office/drawing/2016/5/13/chartex" xmlns:cx8="http://schemas.microsoft.com/office/drawing/2016/5/14/chartex" xmlns:mc="http://schemas.openxmlformats.org/markup-compatibility/2006" xmlns:aink="http://schemas.microsoft.com/office/drawing/2016/ink" xmlns:am3d="http://schemas.microsoft.com/office/drawing/2017/model3d" xmlns:o="urn:schemas-microsoft-com:office:office" xmlns:r="http://schemas.openxmlformats.org/officeDocument/2006/relationships" xmlns:m="http://schemas.openxmlformats.org/officeDocument/2006/math" xmlns:v="urn:schemas-microsoft-com:vml" xmlns:wp14="http://schemas.microsoft.com/office/word/2010/wordprocessingDrawing" xmlns:wp="http://schemas.openxmlformats.org/drawingml/2006/wordprocessingDrawing" xmlns:w10="urn:schemas-microsoft-com:office:word" xmlns:w="http://schemas.openxmlformats.org/wordprocessingml/2006/main" xmlns:w14="http://schemas.microsoft.com/office/word/2010/wordml" xmlns:w15="http://schemas.microsoft.com/office/word/2012/wordml" xmlns:w16cex="http://schemas.microsoft.com/office/word/2018/wordml/cex" xmlns:w16cid="http://schemas.microsoft.com/office/word/2016/wordml/cid" xmlns:w16="http://schemas.microsoft.com/office/word/2018/wordml" xmlns:w16se="http://schemas.microsoft.com/office/word/2015/wordml/symex" xmlns:wpg="http://schemas.microsoft.com/office/word/2010/wordprocessingGroup" xmlns:wpi="http://schemas.microsoft.com/office/word/2010/wordprocessingInk" xmlns:wne="http://schemas.microsoft.com/office/word/2006/wordml" xmlns:wps="http://schemas.microsoft.com/office/word/2010/wordprocessingShape" mc:Ignorable="w14 w15 w16se w16cid w16 w16cex wp14">
+  <w:p>
+    <w:pPr>
+      <w:pStyle w:val="Kopfzeile"/>
+      <w:jc w:val="center"/>
+      <w:rPr>
+        <w:u w:val="single"/>
+      </w:rPr>
+    </w:pPr>
+  </w:p>
+</w:hdr>
+</file>
+
 <file path=word/numbering.xml><?xml version="1.0" encoding="utf-8"?>
 <w:numbering xmlns:wpc="http://schemas.microsoft.com/office/word/2010/wordprocessingCanvas" xmlns:cx="http://schemas.microsoft.com/office/drawing/2014/chartex" xmlns:cx1="http://schemas.microsoft.com/office/drawing/2015/9/8/chartex" xmlns:cx2="http://schemas.microsoft.com/office/drawing/2015/10/21/chartex" xmlns:cx3="http://schemas.microsoft.com/office/drawing/2016/5/9/chartex" xmlns:cx4="http://schemas.microsoft.com/office/drawing/2016/5/10/chartex" xmlns:cx5="http://schemas.microsoft.com/office/drawing/2016/5/11/chartex" xmlns:cx6="http://schemas.microsoft.com/office/drawing/2016/5/12/chartex" xmlns:cx7="http://schemas.microsoft.com/office/drawing/2016/5/13/chartex" xmlns:cx8="http://schemas.microsoft.com/office/drawing/2016/5/14/chartex" xmlns:mc="http://schemas.openxmlformats.org/markup-compatibility/2006" xmlns:aink="http://schemas.microsoft.com/office/drawing/2016/ink" xmlns:am3d="http://schemas.microsoft.com/office/drawing/2017/model3d" xmlns:o="urn:schemas-microsoft-com:office:office" xmlns:r="http://schemas.openxmlformats.org/officeDocument/2006/relationships" xmlns:m="http://schemas.openxmlformats.org/officeDocument/2006/math" xmlns:v="urn:schemas-microsoft-com:vml" xmlns:wp14="http://schemas.microsoft.com/office/word/2010/wordprocessingDrawing" xmlns:wp="http://schemas.openxmlformats.org/drawingml/2006/wordprocessingDrawing" xmlns:w10="urn:schemas-microsoft-com:office:word" xmlns:w="http://schemas.openxmlformats.org/wordprocessingml/2006/main" xmlns:w14="http://schemas.microsoft.com/office/word/2010/wordml" xmlns:w15="http://schemas.microsoft.com/office/word/2012/wordml" xmlns:w16cex="http://schemas.microsoft.com/office/word/2018/wordml/cex" xmlns:w16cid="http://schemas.microsoft.com/office/word/2016/wordml/cid" xmlns:w16="http://schemas.microsoft.com/office/word/2018/wordml" xmlns:w16se="http://schemas.microsoft.com/office/word/2015/wordml/symex" xmlns:wpg="http://schemas.microsoft.com/office/word/2010/wordprocessingGroup" xmlns:wpi="http://schemas.microsoft.com/office/word/2010/wordprocessingInk" xmlns:wne="http://schemas.microsoft.com/office/word/2006/wordml" xmlns:wps="http://schemas.microsoft.com/office/word/2010/wordprocessingShape" mc:Ignorable="w14 w15 w16se w16cid w16 w16cex wp14">
   <w:abstractNum w:abstractNumId="0" w15:restartNumberingAfterBreak="0">
+    <w:nsid w:val="0494457D"/>
+    <w:multiLevelType w:val="hybridMultilevel"/>
+    <w:tmpl w:val="2030567A"/>
+    <w:lvl w:ilvl="0" w:tplc="04070003">
+      <w:start w:val="1"/>
+      <w:numFmt w:val="bullet"/>
+      <w:lvlText w:val="o"/>
+      <w:lvlJc w:val="left"/>
+      <w:pPr>
+        <w:ind w:left="720" w:hanging="360"/>
+      </w:pPr>
+      <w:rPr>
+        <w:rFonts w:ascii="Courier New" w:hAnsi="Courier New" w:cs="Courier New" w:hint="default"/>
+      </w:rPr>
+    </w:lvl>
+    <w:lvl w:ilvl="1" w:tplc="04070003" w:tentative="1">
+      <w:start w:val="1"/>
+      <w:numFmt w:val="bullet"/>
+      <w:lvlText w:val="o"/>
+      <w:lvlJc w:val="left"/>
+      <w:pPr>
+        <w:ind w:left="1440" w:hanging="360"/>
+      </w:pPr>
+      <w:rPr>
+        <w:rFonts w:ascii="Courier New" w:hAnsi="Courier New" w:cs="Courier New" w:hint="default"/>
+      </w:rPr>
+    </w:lvl>
+    <w:lvl w:ilvl="2" w:tplc="04070005" w:tentative="1">
+      <w:start w:val="1"/>
+      <w:numFmt w:val="bullet"/>
+      <w:lvlText w:val=""/>
+      <w:lvlJc w:val="left"/>
+      <w:pPr>
+        <w:ind w:left="2160" w:hanging="360"/>
+      </w:pPr>
+      <w:rPr>
+        <w:rFonts w:ascii="Wingdings" w:hAnsi="Wingdings" w:hint="default"/>
+      </w:rPr>
+    </w:lvl>
+    <w:lvl w:ilvl="3" w:tplc="04070001" w:tentative="1">
+      <w:start w:val="1"/>
+      <w:numFmt w:val="bullet"/>
+      <w:lvlText w:val=""/>
+      <w:lvlJc w:val="left"/>
+      <w:pPr>
+        <w:ind w:left="2880" w:hanging="360"/>
+      </w:pPr>
+      <w:rPr>
+        <w:rFonts w:ascii="Symbol" w:hAnsi="Symbol" w:hint="default"/>
+      </w:rPr>
+    </w:lvl>
+    <w:lvl w:ilvl="4" w:tplc="04070003" w:tentative="1">
+      <w:start w:val="1"/>
+      <w:numFmt w:val="bullet"/>
+      <w:lvlText w:val="o"/>
+      <w:lvlJc w:val="left"/>
+      <w:pPr>
+        <w:ind w:left="3600" w:hanging="360"/>
+      </w:pPr>
+      <w:rPr>
+        <w:rFonts w:ascii="Courier New" w:hAnsi="Courier New" w:cs="Courier New" w:hint="default"/>
+      </w:rPr>
+    </w:lvl>
+    <w:lvl w:ilvl="5" w:tplc="04070005" w:tentative="1">
+      <w:start w:val="1"/>
+      <w:numFmt w:val="bullet"/>
+      <w:lvlText w:val=""/>
+      <w:lvlJc w:val="left"/>
+      <w:pPr>
+        <w:ind w:left="4320" w:hanging="360"/>
+      </w:pPr>
+      <w:rPr>
+        <w:rFonts w:ascii="Wingdings" w:hAnsi="Wingdings" w:hint="default"/>
+      </w:rPr>
+    </w:lvl>
+    <w:lvl w:ilvl="6" w:tplc="04070001" w:tentative="1">
+      <w:start w:val="1"/>
+      <w:numFmt w:val="bullet"/>
+      <w:lvlText w:val=""/>
+      <w:lvlJc w:val="left"/>
+      <w:pPr>
+        <w:ind w:left="5040" w:hanging="360"/>
+      </w:pPr>
+      <w:rPr>
+        <w:rFonts w:ascii="Symbol" w:hAnsi="Symbol" w:hint="default"/>
+      </w:rPr>
+    </w:lvl>
+    <w:lvl w:ilvl="7" w:tplc="04070003" w:tentative="1">
+      <w:start w:val="1"/>
+      <w:numFmt w:val="bullet"/>
+      <w:lvlText w:val="o"/>
+      <w:lvlJc w:val="left"/>
+      <w:pPr>
+        <w:ind w:left="5760" w:hanging="360"/>
+      </w:pPr>
+      <w:rPr>
+        <w:rFonts w:ascii="Courier New" w:hAnsi="Courier New" w:cs="Courier New" w:hint="default"/>
+      </w:rPr>
+    </w:lvl>
+    <w:lvl w:ilvl="8" w:tplc="04070005" w:tentative="1">
+      <w:start w:val="1"/>
+      <w:numFmt w:val="bullet"/>
+      <w:lvlText w:val=""/>
+      <w:lvlJc w:val="left"/>
+      <w:pPr>
+        <w:ind w:left="6480" w:hanging="360"/>
+      </w:pPr>
+      <w:rPr>
+        <w:rFonts w:ascii="Wingdings" w:hAnsi="Wingdings" w:hint="default"/>
+      </w:rPr>
+    </w:lvl>
+  </w:abstractNum>
+  <w:abstractNum w:abstractNumId="1" w15:restartNumberingAfterBreak="0">
+    <w:nsid w:val="2065048F"/>
+    <w:multiLevelType w:val="hybridMultilevel"/>
+    <w:tmpl w:val="A1E41E9A"/>
+    <w:lvl w:ilvl="0" w:tplc="04070003">
+      <w:start w:val="1"/>
+      <w:numFmt w:val="bullet"/>
+      <w:lvlText w:val="o"/>
+      <w:lvlJc w:val="left"/>
+      <w:pPr>
+        <w:ind w:left="720" w:hanging="360"/>
+      </w:pPr>
+      <w:rPr>
+        <w:rFonts w:ascii="Courier New" w:hAnsi="Courier New" w:cs="Courier New" w:hint="default"/>
+      </w:rPr>
+    </w:lvl>
+    <w:lvl w:ilvl="1" w:tplc="04070003" w:tentative="1">
+      <w:start w:val="1"/>
+      <w:numFmt w:val="bullet"/>
+      <w:lvlText w:val="o"/>
+      <w:lvlJc w:val="left"/>
+      <w:pPr>
+        <w:ind w:left="1440" w:hanging="360"/>
+      </w:pPr>
+      <w:rPr>
+        <w:rFonts w:ascii="Courier New" w:hAnsi="Courier New" w:cs="Courier New" w:hint="default"/>
+      </w:rPr>
+    </w:lvl>
+    <w:lvl w:ilvl="2" w:tplc="04070005" w:tentative="1">
+      <w:start w:val="1"/>
+      <w:numFmt w:val="bullet"/>
+      <w:lvlText w:val=""/>
+      <w:lvlJc w:val="left"/>
+      <w:pPr>
+        <w:ind w:left="2160" w:hanging="360"/>
+      </w:pPr>
+      <w:rPr>
+        <w:rFonts w:ascii="Wingdings" w:hAnsi="Wingdings" w:hint="default"/>
+      </w:rPr>
+    </w:lvl>
+    <w:lvl w:ilvl="3" w:tplc="04070001" w:tentative="1">
+      <w:start w:val="1"/>
+      <w:numFmt w:val="bullet"/>
+      <w:lvlText w:val=""/>
+      <w:lvlJc w:val="left"/>
+      <w:pPr>
+        <w:ind w:left="2880" w:hanging="360"/>
+      </w:pPr>
+      <w:rPr>
+        <w:rFonts w:ascii="Symbol" w:hAnsi="Symbol" w:hint="default"/>
+      </w:rPr>
+    </w:lvl>
+    <w:lvl w:ilvl="4" w:tplc="04070003" w:tentative="1">
+      <w:start w:val="1"/>
+      <w:numFmt w:val="bullet"/>
+      <w:lvlText w:val="o"/>
+      <w:lvlJc w:val="left"/>
+      <w:pPr>
+        <w:ind w:left="3600" w:hanging="360"/>
+      </w:pPr>
+      <w:rPr>
+        <w:rFonts w:ascii="Courier New" w:hAnsi="Courier New" w:cs="Courier New" w:hint="default"/>
+      </w:rPr>
+    </w:lvl>
+    <w:lvl w:ilvl="5" w:tplc="04070005" w:tentative="1">
+      <w:start w:val="1"/>
+      <w:numFmt w:val="bullet"/>
+      <w:lvlText w:val=""/>
+      <w:lvlJc w:val="left"/>
+      <w:pPr>
+        <w:ind w:left="4320" w:hanging="360"/>
+      </w:pPr>
+      <w:rPr>
+        <w:rFonts w:ascii="Wingdings" w:hAnsi="Wingdings" w:hint="default"/>
+      </w:rPr>
+    </w:lvl>
+    <w:lvl w:ilvl="6" w:tplc="04070001" w:tentative="1">
+      <w:start w:val="1"/>
+      <w:numFmt w:val="bullet"/>
+      <w:lvlText w:val=""/>
+      <w:lvlJc w:val="left"/>
+      <w:pPr>
+        <w:ind w:left="5040" w:hanging="360"/>
+      </w:pPr>
+      <w:rPr>
+        <w:rFonts w:ascii="Symbol" w:hAnsi="Symbol" w:hint="default"/>
+      </w:rPr>
+    </w:lvl>
+    <w:lvl w:ilvl="7" w:tplc="04070003" w:tentative="1">
+      <w:start w:val="1"/>
+      <w:numFmt w:val="bullet"/>
+      <w:lvlText w:val="o"/>
+      <w:lvlJc w:val="left"/>
+      <w:pPr>
+        <w:ind w:left="5760" w:hanging="360"/>
+      </w:pPr>
+      <w:rPr>
+        <w:rFonts w:ascii="Courier New" w:hAnsi="Courier New" w:cs="Courier New" w:hint="default"/>
+      </w:rPr>
+    </w:lvl>
+    <w:lvl w:ilvl="8" w:tplc="04070005" w:tentative="1">
+      <w:start w:val="1"/>
+      <w:numFmt w:val="bullet"/>
+      <w:lvlText w:val=""/>
+      <w:lvlJc w:val="left"/>
+      <w:pPr>
+        <w:ind w:left="6480" w:hanging="360"/>
+      </w:pPr>
+      <w:rPr>
+        <w:rFonts w:ascii="Wingdings" w:hAnsi="Wingdings" w:hint="default"/>
+      </w:rPr>
+    </w:lvl>
+  </w:abstractNum>
+  <w:abstractNum w:abstractNumId="2" w15:restartNumberingAfterBreak="0">
+    <w:nsid w:val="3325587F"/>
+    <w:multiLevelType w:val="hybridMultilevel"/>
+    <w:tmpl w:val="9F2C0422"/>
+    <w:lvl w:ilvl="0" w:tplc="04070003">
+      <w:start w:val="1"/>
+      <w:numFmt w:val="bullet"/>
+      <w:lvlText w:val="o"/>
+      <w:lvlJc w:val="left"/>
+      <w:pPr>
+        <w:ind w:left="720" w:hanging="360"/>
+      </w:pPr>
+      <w:rPr>
+        <w:rFonts w:ascii="Courier New" w:hAnsi="Courier New" w:cs="Courier New" w:hint="default"/>
+      </w:rPr>
+    </w:lvl>
+    <w:lvl w:ilvl="1" w:tplc="04070003" w:tentative="1">
+      <w:start w:val="1"/>
+      <w:numFmt w:val="bullet"/>
+      <w:lvlText w:val="o"/>
+      <w:lvlJc w:val="left"/>
+      <w:pPr>
+        <w:ind w:left="1440" w:hanging="360"/>
+      </w:pPr>
+      <w:rPr>
+        <w:rFonts w:ascii="Courier New" w:hAnsi="Courier New" w:cs="Courier New" w:hint="default"/>
+      </w:rPr>
+    </w:lvl>
+    <w:lvl w:ilvl="2" w:tplc="04070005" w:tentative="1">
+      <w:start w:val="1"/>
+      <w:numFmt w:val="bullet"/>
+      <w:lvlText w:val=""/>
+      <w:lvlJc w:val="left"/>
+      <w:pPr>
+        <w:ind w:left="2160" w:hanging="360"/>
+      </w:pPr>
+      <w:rPr>
+        <w:rFonts w:ascii="Wingdings" w:hAnsi="Wingdings" w:hint="default"/>
+      </w:rPr>
+    </w:lvl>
+    <w:lvl w:ilvl="3" w:tplc="04070001" w:tentative="1">
+      <w:start w:val="1"/>
+      <w:numFmt w:val="bullet"/>
+      <w:lvlText w:val=""/>
+      <w:lvlJc w:val="left"/>
+      <w:pPr>
+        <w:ind w:left="2880" w:hanging="360"/>
+      </w:pPr>
+      <w:rPr>
+        <w:rFonts w:ascii="Symbol" w:hAnsi="Symbol" w:hint="default"/>
+      </w:rPr>
+    </w:lvl>
+    <w:lvl w:ilvl="4" w:tplc="04070003" w:tentative="1">
+      <w:start w:val="1"/>
+      <w:numFmt w:val="bullet"/>
+      <w:lvlText w:val="o"/>
+      <w:lvlJc w:val="left"/>
+      <w:pPr>
+        <w:ind w:left="3600" w:hanging="360"/>
+      </w:pPr>
+      <w:rPr>
+        <w:rFonts w:ascii="Courier New" w:hAnsi="Courier New" w:cs="Courier New" w:hint="default"/>
+      </w:rPr>
+    </w:lvl>
+    <w:lvl w:ilvl="5" w:tplc="04070005" w:tentative="1">
+      <w:start w:val="1"/>
+      <w:numFmt w:val="bullet"/>
+      <w:lvlText w:val=""/>
+      <w:lvlJc w:val="left"/>
+      <w:pPr>
+        <w:ind w:left="4320" w:hanging="360"/>
+      </w:pPr>
+      <w:rPr>
+        <w:rFonts w:ascii="Wingdings" w:hAnsi="Wingdings" w:hint="default"/>
+      </w:rPr>
+    </w:lvl>
+    <w:lvl w:ilvl="6" w:tplc="04070001" w:tentative="1">
+      <w:start w:val="1"/>
+      <w:numFmt w:val="bullet"/>
+      <w:lvlText w:val=""/>
+      <w:lvlJc w:val="left"/>
+      <w:pPr>
+        <w:ind w:left="5040" w:hanging="360"/>
+      </w:pPr>
+      <w:rPr>
+        <w:rFonts w:ascii="Symbol" w:hAnsi="Symbol" w:hint="default"/>
+      </w:rPr>
+    </w:lvl>
+    <w:lvl w:ilvl="7" w:tplc="04070003" w:tentative="1">
+      <w:start w:val="1"/>
+      <w:numFmt w:val="bullet"/>
+      <w:lvlText w:val="o"/>
+      <w:lvlJc w:val="left"/>
+      <w:pPr>
+        <w:ind w:left="5760" w:hanging="360"/>
+      </w:pPr>
+      <w:rPr>
+        <w:rFonts w:ascii="Courier New" w:hAnsi="Courier New" w:cs="Courier New" w:hint="default"/>
+      </w:rPr>
+    </w:lvl>
+    <w:lvl w:ilvl="8" w:tplc="04070005" w:tentative="1">
+      <w:start w:val="1"/>
+      <w:numFmt w:val="bullet"/>
+      <w:lvlText w:val=""/>
+      <w:lvlJc w:val="left"/>
+      <w:pPr>
+        <w:ind w:left="6480" w:hanging="360"/>
+      </w:pPr>
+      <w:rPr>
+        <w:rFonts w:ascii="Wingdings" w:hAnsi="Wingdings" w:hint="default"/>
+      </w:rPr>
+    </w:lvl>
+  </w:abstractNum>
+  <w:abstractNum w:abstractNumId="3" w15:restartNumberingAfterBreak="0">
+    <w:nsid w:val="36D07958"/>
+    <w:multiLevelType w:val="hybridMultilevel"/>
+    <w:tmpl w:val="7FE86B8E"/>
+    <w:lvl w:ilvl="0" w:tplc="04070003">
+      <w:start w:val="1"/>
+      <w:numFmt w:val="bullet"/>
+      <w:lvlText w:val="o"/>
+      <w:lvlJc w:val="left"/>
+      <w:pPr>
+        <w:ind w:left="1428" w:hanging="360"/>
+      </w:pPr>
+      <w:rPr>
+        <w:rFonts w:ascii="Courier New" w:hAnsi="Courier New" w:cs="Courier New" w:hint="default"/>
+      </w:rPr>
+    </w:lvl>
+    <w:lvl w:ilvl="1" w:tplc="04070003" w:tentative="1">
+      <w:start w:val="1"/>
+      <w:numFmt w:val="bullet"/>
+      <w:lvlText w:val="o"/>
+      <w:lvlJc w:val="left"/>
+      <w:pPr>
+        <w:ind w:left="2148" w:hanging="360"/>
+      </w:pPr>
+      <w:rPr>
+        <w:rFonts w:ascii="Courier New" w:hAnsi="Courier New" w:cs="Courier New" w:hint="default"/>
+      </w:rPr>
+    </w:lvl>
+    <w:lvl w:ilvl="2" w:tplc="04070005" w:tentative="1">
+      <w:start w:val="1"/>
+      <w:numFmt w:val="bullet"/>
+      <w:lvlText w:val=""/>
+      <w:lvlJc w:val="left"/>
+      <w:pPr>
+        <w:ind w:left="2868" w:hanging="360"/>
+      </w:pPr>
+      <w:rPr>
+        <w:rFonts w:ascii="Wingdings" w:hAnsi="Wingdings" w:hint="default"/>
+      </w:rPr>
+    </w:lvl>
+    <w:lvl w:ilvl="3" w:tplc="04070001" w:tentative="1">
+      <w:start w:val="1"/>
+      <w:numFmt w:val="bullet"/>
+      <w:lvlText w:val=""/>
+      <w:lvlJc w:val="left"/>
+      <w:pPr>
+        <w:ind w:left="3588" w:hanging="360"/>
+      </w:pPr>
+      <w:rPr>
+        <w:rFonts w:ascii="Symbol" w:hAnsi="Symbol" w:hint="default"/>
+      </w:rPr>
+    </w:lvl>
+    <w:lvl w:ilvl="4" w:tplc="04070003" w:tentative="1">
+      <w:start w:val="1"/>
+      <w:numFmt w:val="bullet"/>
+      <w:lvlText w:val="o"/>
+      <w:lvlJc w:val="left"/>
+      <w:pPr>
+        <w:ind w:left="4308" w:hanging="360"/>
+      </w:pPr>
+      <w:rPr>
+        <w:rFonts w:ascii="Courier New" w:hAnsi="Courier New" w:cs="Courier New" w:hint="default"/>
+      </w:rPr>
+    </w:lvl>
+    <w:lvl w:ilvl="5" w:tplc="04070005" w:tentative="1">
+      <w:start w:val="1"/>
+      <w:numFmt w:val="bullet"/>
+      <w:lvlText w:val=""/>
+      <w:lvlJc w:val="left"/>
+      <w:pPr>
+        <w:ind w:left="5028" w:hanging="360"/>
+      </w:pPr>
+      <w:rPr>
+        <w:rFonts w:ascii="Wingdings" w:hAnsi="Wingdings" w:hint="default"/>
+      </w:rPr>
+    </w:lvl>
+    <w:lvl w:ilvl="6" w:tplc="04070001" w:tentative="1">
+      <w:start w:val="1"/>
+      <w:numFmt w:val="bullet"/>
+      <w:lvlText w:val=""/>
+      <w:lvlJc w:val="left"/>
+      <w:pPr>
+        <w:ind w:left="5748" w:hanging="360"/>
+      </w:pPr>
+      <w:rPr>
+        <w:rFonts w:ascii="Symbol" w:hAnsi="Symbol" w:hint="default"/>
+      </w:rPr>
+    </w:lvl>
+    <w:lvl w:ilvl="7" w:tplc="04070003" w:tentative="1">
+      <w:start w:val="1"/>
+      <w:numFmt w:val="bullet"/>
+      <w:lvlText w:val="o"/>
+      <w:lvlJc w:val="left"/>
+      <w:pPr>
+        <w:ind w:left="6468" w:hanging="360"/>
+      </w:pPr>
+      <w:rPr>
+        <w:rFonts w:ascii="Courier New" w:hAnsi="Courier New" w:cs="Courier New" w:hint="default"/>
+      </w:rPr>
+    </w:lvl>
+    <w:lvl w:ilvl="8" w:tplc="04070005" w:tentative="1">
+      <w:start w:val="1"/>
+      <w:numFmt w:val="bullet"/>
+      <w:lvlText w:val=""/>
+      <w:lvlJc w:val="left"/>
+      <w:pPr>
+        <w:ind w:left="7188" w:hanging="360"/>
+      </w:pPr>
+      <w:rPr>
+        <w:rFonts w:ascii="Wingdings" w:hAnsi="Wingdings" w:hint="default"/>
+      </w:rPr>
+    </w:lvl>
+  </w:abstractNum>
+  <w:abstractNum w:abstractNumId="4" w15:restartNumberingAfterBreak="0">
     <w:nsid w:val="49161621"/>
     <w:multiLevelType w:val="hybridMultilevel"/>
     <w:tmpl w:val="58DA3C54"/>
@@ -3709,8 +4957,136 @@
       </w:rPr>
     </w:lvl>
   </w:abstractNum>
+  <w:abstractNum w:abstractNumId="5" w15:restartNumberingAfterBreak="0">
+    <w:nsid w:val="545335B0"/>
+    <w:multiLevelType w:val="hybridMultilevel"/>
+    <w:tmpl w:val="83583796"/>
+    <w:lvl w:ilvl="0" w:tplc="04070003">
+      <w:start w:val="1"/>
+      <w:numFmt w:val="bullet"/>
+      <w:lvlText w:val="o"/>
+      <w:lvlJc w:val="left"/>
+      <w:pPr>
+        <w:ind w:left="720" w:hanging="360"/>
+      </w:pPr>
+      <w:rPr>
+        <w:rFonts w:ascii="Courier New" w:hAnsi="Courier New" w:cs="Courier New" w:hint="default"/>
+      </w:rPr>
+    </w:lvl>
+    <w:lvl w:ilvl="1" w:tplc="04070003" w:tentative="1">
+      <w:start w:val="1"/>
+      <w:numFmt w:val="bullet"/>
+      <w:lvlText w:val="o"/>
+      <w:lvlJc w:val="left"/>
+      <w:pPr>
+        <w:ind w:left="1440" w:hanging="360"/>
+      </w:pPr>
+      <w:rPr>
+        <w:rFonts w:ascii="Courier New" w:hAnsi="Courier New" w:cs="Courier New" w:hint="default"/>
+      </w:rPr>
+    </w:lvl>
+    <w:lvl w:ilvl="2" w:tplc="04070005" w:tentative="1">
+      <w:start w:val="1"/>
+      <w:numFmt w:val="bullet"/>
+      <w:lvlText w:val=""/>
+      <w:lvlJc w:val="left"/>
+      <w:pPr>
+        <w:ind w:left="2160" w:hanging="360"/>
+      </w:pPr>
+      <w:rPr>
+        <w:rFonts w:ascii="Wingdings" w:hAnsi="Wingdings" w:hint="default"/>
+      </w:rPr>
+    </w:lvl>
+    <w:lvl w:ilvl="3" w:tplc="04070001" w:tentative="1">
+      <w:start w:val="1"/>
+      <w:numFmt w:val="bullet"/>
+      <w:lvlText w:val=""/>
+      <w:lvlJc w:val="left"/>
+      <w:pPr>
+        <w:ind w:left="2880" w:hanging="360"/>
+      </w:pPr>
+      <w:rPr>
+        <w:rFonts w:ascii="Symbol" w:hAnsi="Symbol" w:hint="default"/>
+      </w:rPr>
+    </w:lvl>
+    <w:lvl w:ilvl="4" w:tplc="04070003" w:tentative="1">
+      <w:start w:val="1"/>
+      <w:numFmt w:val="bullet"/>
+      <w:lvlText w:val="o"/>
+      <w:lvlJc w:val="left"/>
+      <w:pPr>
+        <w:ind w:left="3600" w:hanging="360"/>
+      </w:pPr>
+      <w:rPr>
+        <w:rFonts w:ascii="Courier New" w:hAnsi="Courier New" w:cs="Courier New" w:hint="default"/>
+      </w:rPr>
+    </w:lvl>
+    <w:lvl w:ilvl="5" w:tplc="04070005" w:tentative="1">
+      <w:start w:val="1"/>
+      <w:numFmt w:val="bullet"/>
+      <w:lvlText w:val=""/>
+      <w:lvlJc w:val="left"/>
+      <w:pPr>
+        <w:ind w:left="4320" w:hanging="360"/>
+      </w:pPr>
+      <w:rPr>
+        <w:rFonts w:ascii="Wingdings" w:hAnsi="Wingdings" w:hint="default"/>
+      </w:rPr>
+    </w:lvl>
+    <w:lvl w:ilvl="6" w:tplc="04070001" w:tentative="1">
+      <w:start w:val="1"/>
+      <w:numFmt w:val="bullet"/>
+      <w:lvlText w:val=""/>
+      <w:lvlJc w:val="left"/>
+      <w:pPr>
+        <w:ind w:left="5040" w:hanging="360"/>
+      </w:pPr>
+      <w:rPr>
+        <w:rFonts w:ascii="Symbol" w:hAnsi="Symbol" w:hint="default"/>
+      </w:rPr>
+    </w:lvl>
+    <w:lvl w:ilvl="7" w:tplc="04070003" w:tentative="1">
+      <w:start w:val="1"/>
+      <w:numFmt w:val="bullet"/>
+      <w:lvlText w:val="o"/>
+      <w:lvlJc w:val="left"/>
+      <w:pPr>
+        <w:ind w:left="5760" w:hanging="360"/>
+      </w:pPr>
+      <w:rPr>
+        <w:rFonts w:ascii="Courier New" w:hAnsi="Courier New" w:cs="Courier New" w:hint="default"/>
+      </w:rPr>
+    </w:lvl>
+    <w:lvl w:ilvl="8" w:tplc="04070005" w:tentative="1">
+      <w:start w:val="1"/>
+      <w:numFmt w:val="bullet"/>
+      <w:lvlText w:val=""/>
+      <w:lvlJc w:val="left"/>
+      <w:pPr>
+        <w:ind w:left="6480" w:hanging="360"/>
+      </w:pPr>
+      <w:rPr>
+        <w:rFonts w:ascii="Wingdings" w:hAnsi="Wingdings" w:hint="default"/>
+      </w:rPr>
+    </w:lvl>
+  </w:abstractNum>
   <w:num w:numId="1">
+    <w:abstractNumId w:val="4"/>
+  </w:num>
+  <w:num w:numId="2">
+    <w:abstractNumId w:val="2"/>
+  </w:num>
+  <w:num w:numId="3">
+    <w:abstractNumId w:val="5"/>
+  </w:num>
+  <w:num w:numId="4">
     <w:abstractNumId w:val="0"/>
+  </w:num>
+  <w:num w:numId="5">
+    <w:abstractNumId w:val="1"/>
+  </w:num>
+  <w:num w:numId="6">
+    <w:abstractNumId w:val="3"/>
   </w:num>
 </w:numbering>
 </file>
@@ -4256,20 +5632,6 @@
 
 <file path=word/glossary/fontTable.xml><?xml version="1.0" encoding="utf-8"?>
 <w:fonts xmlns:mc="http://schemas.openxmlformats.org/markup-compatibility/2006" xmlns:r="http://schemas.openxmlformats.org/officeDocument/2006/relationships" xmlns:w="http://schemas.openxmlformats.org/wordprocessingml/2006/main" xmlns:w14="http://schemas.microsoft.com/office/word/2010/wordml" xmlns:w15="http://schemas.microsoft.com/office/word/2012/wordml" xmlns:w16cex="http://schemas.microsoft.com/office/word/2018/wordml/cex" xmlns:w16cid="http://schemas.microsoft.com/office/word/2016/wordml/cid" xmlns:w16="http://schemas.microsoft.com/office/word/2018/wordml" xmlns:w16se="http://schemas.microsoft.com/office/word/2015/wordml/symex" mc:Ignorable="w14 w15 w16se w16cid w16 w16cex">
-  <w:font w:name="Arial">
-    <w:panose1 w:val="020B0604020202020204"/>
-    <w:charset w:val="00"/>
-    <w:family w:val="swiss"/>
-    <w:pitch w:val="variable"/>
-    <w:sig w:usb0="E0002EFF" w:usb1="C000785B" w:usb2="00000009" w:usb3="00000000" w:csb0="000001FF" w:csb1="00000000"/>
-  </w:font>
-  <w:font w:name="Calibri">
-    <w:panose1 w:val="020F0502020204030204"/>
-    <w:charset w:val="00"/>
-    <w:family w:val="swiss"/>
-    <w:pitch w:val="variable"/>
-    <w:sig w:usb0="E4002EFF" w:usb1="C000247B" w:usb2="00000009" w:usb3="00000000" w:csb0="000001FF" w:csb1="00000000"/>
-  </w:font>
   <w:font w:name="Courier New">
     <w:panose1 w:val="02070309020205020404"/>
     <w:charset w:val="00"/>
@@ -4297,6 +5659,20 @@
     <w:family w:val="roman"/>
     <w:pitch w:val="variable"/>
     <w:sig w:usb0="00000000" w:usb1="10000000" w:usb2="00000000" w:usb3="00000000" w:csb0="80000000" w:csb1="00000000"/>
+  </w:font>
+  <w:font w:name="Arial">
+    <w:panose1 w:val="020B0604020202020204"/>
+    <w:charset w:val="00"/>
+    <w:family w:val="swiss"/>
+    <w:pitch w:val="variable"/>
+    <w:sig w:usb0="E0002EFF" w:usb1="C000785B" w:usb2="00000009" w:usb3="00000000" w:csb0="000001FF" w:csb1="00000000"/>
+  </w:font>
+  <w:font w:name="Calibri">
+    <w:panose1 w:val="020F0502020204030204"/>
+    <w:charset w:val="00"/>
+    <w:family w:val="swiss"/>
+    <w:pitch w:val="variable"/>
+    <w:sig w:usb0="E4002EFF" w:usb1="C000247B" w:usb2="00000009" w:usb3="00000000" w:csb0="000001FF" w:csb1="00000000"/>
   </w:font>
   <w:font w:name="Calibri Light">
     <w:panose1 w:val="020F0302020204030204"/>
@@ -4330,6 +5706,8 @@
     <w:rsid w:val="00873821"/>
     <w:rsid w:val="009E07A7"/>
     <w:rsid w:val="00A46FA6"/>
+    <w:rsid w:val="00C14A7F"/>
+    <w:rsid w:val="00E43C96"/>
   </w:rsids>
   <m:mathPr>
     <m:mathFont m:val="Cambria Math"/>

</xml_diff>